<commit_message>
Update Equalizing and Stratification.docx
</commit_message>
<xml_diff>
--- a/INE/Equalizing and Stratification.docx
+++ b/INE/Equalizing and Stratification.docx
@@ -591,62 +591,86 @@
         <w:rPr>
           <w:rFonts w:ascii="Times New Roman" w:hAnsi="Times New Roman" w:cs="Times New Roman"/>
         </w:rPr>
-        <w:t xml:space="preserve"> and </w:t>
-      </w:r>
-      <w:r>
-        <w:rPr>
-          <w:rFonts w:ascii="Times New Roman" w:hAnsi="Times New Roman" w:cs="Times New Roman"/>
-        </w:rPr>
-        <w:t>its</w:t>
-      </w:r>
-      <w:r>
-        <w:rPr>
-          <w:rFonts w:ascii="Times New Roman" w:hAnsi="Times New Roman" w:cs="Times New Roman"/>
-        </w:rPr>
-        <w:t xml:space="preserve"> effects on </w:t>
+        <w:t xml:space="preserve"> has received </w:t>
+      </w:r>
+      <w:r>
+        <w:rPr>
+          <w:rFonts w:ascii="Times New Roman" w:hAnsi="Times New Roman" w:cs="Times New Roman"/>
+        </w:rPr>
+        <w:t>significant</w:t>
+      </w:r>
+      <w:r>
+        <w:rPr>
+          <w:rFonts w:ascii="Times New Roman" w:hAnsi="Times New Roman" w:cs="Times New Roman"/>
+        </w:rPr>
+        <w:t xml:space="preserve"> </w:t>
       </w:r>
       <w:r>
         <w:rPr>
           <w:rFonts w:ascii="Times New Roman" w:hAnsi="Times New Roman" w:cs="Times New Roman"/>
         </w:rPr>
         <w:lastRenderedPageBreak/>
-        <w:t>informatio</w:t>
-      </w:r>
-      <w:r>
-        <w:rPr>
-          <w:rFonts w:ascii="Times New Roman" w:hAnsi="Times New Roman" w:cs="Times New Roman"/>
-        </w:rPr>
-        <w:t>n</w:t>
-      </w:r>
-      <w:r>
-        <w:rPr>
-          <w:rFonts w:ascii="Times New Roman" w:hAnsi="Times New Roman" w:cs="Times New Roman"/>
-        </w:rPr>
-        <w:t xml:space="preserve"> cleavages has received </w:t>
-      </w:r>
-      <w:r>
-        <w:rPr>
-          <w:rFonts w:ascii="Times New Roman" w:hAnsi="Times New Roman" w:cs="Times New Roman"/>
-        </w:rPr>
-        <w:t>significant</w:t>
-      </w:r>
-      <w:r>
-        <w:rPr>
-          <w:rFonts w:ascii="Times New Roman" w:hAnsi="Times New Roman" w:cs="Times New Roman"/>
-        </w:rPr>
-        <w:t xml:space="preserve"> scholarly interest</w:t>
-      </w:r>
-      <w:r>
-        <w:rPr>
-          <w:rFonts w:ascii="Times New Roman" w:hAnsi="Times New Roman" w:cs="Times New Roman"/>
-        </w:rPr>
-        <w:t xml:space="preserve">. This work looks at incidental exposure </w:t>
-      </w:r>
-      <w:r>
-        <w:rPr>
-          <w:rFonts w:ascii="Times New Roman" w:hAnsi="Times New Roman" w:cs="Times New Roman"/>
-        </w:rPr>
-        <w:t xml:space="preserve">and social inequality </w:t>
+        <w:t>scholarly interest</w:t>
+      </w:r>
+      <w:r>
+        <w:rPr>
+          <w:rFonts w:ascii="Times New Roman" w:hAnsi="Times New Roman" w:cs="Times New Roman"/>
+        </w:rPr>
+        <w:t xml:space="preserve">. </w:t>
+      </w:r>
+      <w:r>
+        <w:rPr>
+          <w:rFonts w:ascii="Times New Roman" w:hAnsi="Times New Roman" w:cs="Times New Roman"/>
+        </w:rPr>
+        <w:t>Scholarship has examined</w:t>
+      </w:r>
+      <w:r>
+        <w:rPr>
+          <w:rFonts w:ascii="Times New Roman" w:hAnsi="Times New Roman" w:cs="Times New Roman"/>
+        </w:rPr>
+        <w:t xml:space="preserve"> </w:t>
+      </w:r>
+      <w:r>
+        <w:rPr>
+          <w:rFonts w:ascii="Times New Roman" w:hAnsi="Times New Roman" w:cs="Times New Roman"/>
+        </w:rPr>
+        <w:t>serendipitous</w:t>
+      </w:r>
+      <w:r>
+        <w:rPr>
+          <w:rFonts w:ascii="Times New Roman" w:hAnsi="Times New Roman" w:cs="Times New Roman"/>
+        </w:rPr>
+        <w:t xml:space="preserve"> </w:t>
+      </w:r>
+      <w:r>
+        <w:rPr>
+          <w:rFonts w:ascii="Times New Roman" w:hAnsi="Times New Roman" w:cs="Times New Roman"/>
+        </w:rPr>
+        <w:t>news exposure</w:t>
+      </w:r>
+      <w:r>
+        <w:rPr>
+          <w:rFonts w:ascii="Times New Roman" w:hAnsi="Times New Roman" w:cs="Times New Roman"/>
+        </w:rPr>
+        <w:t xml:space="preserve"> </w:t>
+      </w:r>
+      <w:r>
+        <w:rPr>
+          <w:rFonts w:ascii="Times New Roman" w:hAnsi="Times New Roman" w:cs="Times New Roman"/>
+        </w:rPr>
+        <w:t xml:space="preserve">and </w:t>
+      </w:r>
+      <w:r>
+        <w:rPr>
+          <w:rFonts w:ascii="Times New Roman" w:hAnsi="Times New Roman" w:cs="Times New Roman"/>
+        </w:rPr>
+        <w:t>information</w:t>
+      </w:r>
+      <w:r>
+        <w:rPr>
+          <w:rFonts w:ascii="Times New Roman" w:hAnsi="Times New Roman" w:cs="Times New Roman"/>
+        </w:rPr>
+        <w:t xml:space="preserve"> inequality </w:t>
       </w:r>
       <w:r>
         <w:rPr>
@@ -658,7 +682,13 @@
         <w:rPr>
           <w:rFonts w:ascii="Times New Roman" w:hAnsi="Times New Roman" w:cs="Times New Roman"/>
         </w:rPr>
-        <w:t xml:space="preserve">exposure to politically relevant information </w:t>
+        <w:t xml:space="preserve">access </w:t>
+      </w:r>
+      <w:r>
+        <w:rPr>
+          <w:rFonts w:ascii="Times New Roman" w:hAnsi="Times New Roman" w:cs="Times New Roman"/>
+        </w:rPr>
+        <w:t xml:space="preserve">to politically relevant information </w:t>
       </w:r>
       <w:r>
         <w:rPr>
@@ -810,13 +840,141 @@
         <w:rPr>
           <w:rFonts w:ascii="Times New Roman" w:hAnsi="Times New Roman" w:cs="Times New Roman"/>
         </w:rPr>
-        <w:t xml:space="preserve">Two frames dominate thinking in this area: </w:t>
-      </w:r>
-      <w:r>
-        <w:rPr>
-          <w:rFonts w:ascii="Times New Roman" w:hAnsi="Times New Roman" w:cs="Times New Roman"/>
-        </w:rPr>
-        <w:t xml:space="preserve">compensatory effects of information heterogeneity to engage an otherwise disinterested public (), or stratification via the ‘Matthew </w:t>
+        <w:t>The t</w:t>
+      </w:r>
+      <w:r>
+        <w:rPr>
+          <w:rFonts w:ascii="Times New Roman" w:hAnsi="Times New Roman" w:cs="Times New Roman"/>
+        </w:rPr>
+        <w:t xml:space="preserve">wo </w:t>
+      </w:r>
+      <w:r>
+        <w:rPr>
+          <w:rFonts w:ascii="Times New Roman" w:hAnsi="Times New Roman" w:cs="Times New Roman"/>
+        </w:rPr>
+        <w:t xml:space="preserve">dominant </w:t>
+      </w:r>
+      <w:r>
+        <w:rPr>
+          <w:rFonts w:ascii="Times New Roman" w:hAnsi="Times New Roman" w:cs="Times New Roman"/>
+        </w:rPr>
+        <w:t>frame</w:t>
+      </w:r>
+      <w:r>
+        <w:rPr>
+          <w:rFonts w:ascii="Times New Roman" w:hAnsi="Times New Roman" w:cs="Times New Roman"/>
+        </w:rPr>
+        <w:t xml:space="preserve">works for </w:t>
+      </w:r>
+      <w:r>
+        <w:rPr>
+          <w:rFonts w:ascii="Times New Roman" w:hAnsi="Times New Roman" w:cs="Times New Roman"/>
+        </w:rPr>
+        <w:t>thinking in this area</w:t>
+      </w:r>
+      <w:r>
+        <w:rPr>
+          <w:rFonts w:ascii="Times New Roman" w:hAnsi="Times New Roman" w:cs="Times New Roman"/>
+        </w:rPr>
+        <w:t xml:space="preserve"> are based on</w:t>
+      </w:r>
+      <w:r>
+        <w:rPr>
+          <w:rFonts w:ascii="Times New Roman" w:hAnsi="Times New Roman" w:cs="Times New Roman"/>
+        </w:rPr>
+        <w:t xml:space="preserve"> </w:t>
+      </w:r>
+      <w:r>
+        <w:rPr>
+          <w:rFonts w:ascii="Times New Roman" w:hAnsi="Times New Roman" w:cs="Times New Roman"/>
+        </w:rPr>
+        <w:t>‘</w:t>
+      </w:r>
+      <w:r>
+        <w:rPr>
+          <w:rFonts w:ascii="Times New Roman" w:hAnsi="Times New Roman" w:cs="Times New Roman"/>
+        </w:rPr>
+        <w:t>compensatory</w:t>
+      </w:r>
+      <w:r>
+        <w:rPr>
+          <w:rFonts w:ascii="Times New Roman" w:hAnsi="Times New Roman" w:cs="Times New Roman"/>
+        </w:rPr>
+        <w:t>’</w:t>
+      </w:r>
+      <w:r>
+        <w:rPr>
+          <w:rFonts w:ascii="Times New Roman" w:hAnsi="Times New Roman" w:cs="Times New Roman"/>
+        </w:rPr>
+        <w:t xml:space="preserve"> effects</w:t>
+      </w:r>
+      <w:r>
+        <w:rPr>
+          <w:rFonts w:ascii="Times New Roman" w:hAnsi="Times New Roman" w:cs="Times New Roman"/>
+        </w:rPr>
+        <w:t>, or</w:t>
+      </w:r>
+      <w:r>
+        <w:rPr>
+          <w:rFonts w:ascii="Times New Roman" w:hAnsi="Times New Roman" w:cs="Times New Roman"/>
+        </w:rPr>
+        <w:t xml:space="preserve"> </w:t>
+      </w:r>
+      <w:r>
+        <w:rPr>
+          <w:rFonts w:ascii="Times New Roman" w:hAnsi="Times New Roman" w:cs="Times New Roman"/>
+        </w:rPr>
+        <w:t xml:space="preserve">the ability of </w:t>
+      </w:r>
+      <w:r>
+        <w:rPr>
+          <w:rFonts w:ascii="Times New Roman" w:hAnsi="Times New Roman" w:cs="Times New Roman"/>
+        </w:rPr>
+        <w:t>information heterogeneity to engage an otherwise disinterested public (</w:t>
+      </w:r>
+      <w:r>
+        <w:rPr>
+          <w:rFonts w:ascii="Times New Roman" w:hAnsi="Times New Roman" w:cs="Times New Roman"/>
+        </w:rPr>
+        <w:t xml:space="preserve">Ahmadi &amp; </w:t>
+      </w:r>
+      <w:proofErr w:type="spellStart"/>
+      <w:r>
+        <w:rPr>
+          <w:rFonts w:ascii="Times New Roman" w:hAnsi="Times New Roman" w:cs="Times New Roman"/>
+        </w:rPr>
+        <w:t>Wohn</w:t>
+      </w:r>
+      <w:proofErr w:type="spellEnd"/>
+      <w:r>
+        <w:rPr>
+          <w:rFonts w:ascii="Times New Roman" w:hAnsi="Times New Roman" w:cs="Times New Roman"/>
+        </w:rPr>
+        <w:t xml:space="preserve">, </w:t>
+      </w:r>
+      <w:r>
+        <w:rPr>
+          <w:rFonts w:ascii="Times New Roman" w:hAnsi="Times New Roman" w:cs="Times New Roman"/>
+        </w:rPr>
+        <w:t>2018</w:t>
+      </w:r>
+      <w:r>
+        <w:rPr>
+          <w:rFonts w:ascii="Times New Roman" w:hAnsi="Times New Roman" w:cs="Times New Roman"/>
+        </w:rPr>
+        <w:t xml:space="preserve">), or stratification </w:t>
+      </w:r>
+      <w:r>
+        <w:rPr>
+          <w:rFonts w:ascii="Times New Roman" w:hAnsi="Times New Roman" w:cs="Times New Roman"/>
+        </w:rPr>
+        <w:t xml:space="preserve">effects </w:t>
+      </w:r>
+      <w:r>
+        <w:rPr>
+          <w:rFonts w:ascii="Times New Roman" w:hAnsi="Times New Roman" w:cs="Times New Roman"/>
+        </w:rPr>
+        <w:t xml:space="preserve">via the ‘Matthew </w:t>
       </w:r>
       <w:r>
         <w:rPr>
@@ -872,7 +1030,19 @@
         <w:rPr>
           <w:rFonts w:ascii="Times New Roman" w:hAnsi="Times New Roman" w:cs="Times New Roman"/>
         </w:rPr>
-        <w:t xml:space="preserve"> levels of interest and efficacy to ‘tune in’ while others seek entertainment and social gratifications as the ‘tune out’ </w:t>
+        <w:t xml:space="preserve"> levels of interest and efficacy to ‘tune in’ while others seek entertainment and social gratifications as the</w:t>
+      </w:r>
+      <w:r>
+        <w:rPr>
+          <w:rFonts w:ascii="Times New Roman" w:hAnsi="Times New Roman" w:cs="Times New Roman"/>
+        </w:rPr>
+        <w:t>y</w:t>
+      </w:r>
+      <w:r>
+        <w:rPr>
+          <w:rFonts w:ascii="Times New Roman" w:hAnsi="Times New Roman" w:cs="Times New Roman"/>
+        </w:rPr>
+        <w:t xml:space="preserve"> ‘tune out’ </w:t>
       </w:r>
       <w:r>
         <w:rPr>
@@ -917,7 +1087,269 @@
         <w:rPr>
           <w:rFonts w:ascii="Times New Roman" w:hAnsi="Times New Roman" w:cs="Times New Roman"/>
         </w:rPr>
-        <w:t xml:space="preserve">Empirical studies do offer a clear picture, as evidence of equalization and stratification are similarly possible, depending on various socio-technical conditions. </w:t>
+        <w:t xml:space="preserve">Empirical </w:t>
+      </w:r>
+      <w:r>
+        <w:rPr>
+          <w:rFonts w:ascii="Times New Roman" w:hAnsi="Times New Roman" w:cs="Times New Roman"/>
+        </w:rPr>
+        <w:t>findings</w:t>
+      </w:r>
+      <w:r>
+        <w:rPr>
+          <w:rFonts w:ascii="Times New Roman" w:hAnsi="Times New Roman" w:cs="Times New Roman"/>
+        </w:rPr>
+        <w:t xml:space="preserve"> offer a </w:t>
+      </w:r>
+      <w:r>
+        <w:rPr>
+          <w:rFonts w:ascii="Times New Roman" w:hAnsi="Times New Roman" w:cs="Times New Roman"/>
+        </w:rPr>
+        <w:t xml:space="preserve">complicated </w:t>
+      </w:r>
+      <w:r>
+        <w:rPr>
+          <w:rFonts w:ascii="Times New Roman" w:hAnsi="Times New Roman" w:cs="Times New Roman"/>
+        </w:rPr>
+        <w:t>picture</w:t>
+      </w:r>
+      <w:r>
+        <w:rPr>
+          <w:rFonts w:ascii="Times New Roman" w:hAnsi="Times New Roman" w:cs="Times New Roman"/>
+        </w:rPr>
+        <w:t>. S</w:t>
+      </w:r>
+      <w:r>
+        <w:rPr>
+          <w:rFonts w:ascii="Times New Roman" w:hAnsi="Times New Roman" w:cs="Times New Roman"/>
+        </w:rPr>
+        <w:t xml:space="preserve">tudies provide </w:t>
+      </w:r>
+      <w:r>
+        <w:rPr>
+          <w:rFonts w:ascii="Times New Roman" w:hAnsi="Times New Roman" w:cs="Times New Roman"/>
+        </w:rPr>
+        <w:t xml:space="preserve">evidence </w:t>
+      </w:r>
+      <w:r>
+        <w:rPr>
+          <w:rFonts w:ascii="Times New Roman" w:hAnsi="Times New Roman" w:cs="Times New Roman"/>
+        </w:rPr>
+        <w:t>that</w:t>
+      </w:r>
+      <w:r>
+        <w:rPr>
+          <w:rFonts w:ascii="Times New Roman" w:hAnsi="Times New Roman" w:cs="Times New Roman"/>
+        </w:rPr>
+        <w:t xml:space="preserve"> equalization and stratification are similarly possible, depending on various socio-technical conditions.</w:t>
+      </w:r>
+      <w:r>
+        <w:rPr>
+          <w:rFonts w:ascii="Times New Roman" w:hAnsi="Times New Roman" w:cs="Times New Roman"/>
+        </w:rPr>
+        <w:t xml:space="preserve"> First, </w:t>
+      </w:r>
+      <w:r>
+        <w:rPr>
+          <w:rFonts w:ascii="Times New Roman" w:hAnsi="Times New Roman" w:cs="Times New Roman"/>
+        </w:rPr>
+        <w:t xml:space="preserve">Fletcher and Nielsen (2018) </w:t>
+      </w:r>
+      <w:r>
+        <w:rPr>
+          <w:rFonts w:ascii="Times New Roman" w:hAnsi="Times New Roman" w:cs="Times New Roman"/>
+        </w:rPr>
+        <w:t>show</w:t>
+      </w:r>
+      <w:r>
+        <w:rPr>
+          <w:rFonts w:ascii="Times New Roman" w:hAnsi="Times New Roman" w:cs="Times New Roman"/>
+        </w:rPr>
+        <w:t xml:space="preserve"> strong and convincing evidence for equalization effects </w:t>
+      </w:r>
+      <w:r>
+        <w:rPr>
+          <w:rFonts w:ascii="Times New Roman" w:hAnsi="Times New Roman" w:cs="Times New Roman"/>
+        </w:rPr>
+        <w:t xml:space="preserve">in terms of </w:t>
+      </w:r>
+      <w:r>
+        <w:rPr>
+          <w:rFonts w:ascii="Times New Roman" w:hAnsi="Times New Roman" w:cs="Times New Roman"/>
+        </w:rPr>
+        <w:t xml:space="preserve">news exposure. Using survey data from four </w:t>
+      </w:r>
+      <w:r>
+        <w:rPr>
+          <w:rFonts w:ascii="Times New Roman" w:hAnsi="Times New Roman" w:cs="Times New Roman"/>
+        </w:rPr>
+        <w:t xml:space="preserve">Western </w:t>
+      </w:r>
+      <w:r>
+        <w:rPr>
+          <w:rFonts w:ascii="Times New Roman" w:hAnsi="Times New Roman" w:cs="Times New Roman"/>
+        </w:rPr>
+        <w:t>countries (</w:t>
+      </w:r>
+      <w:r>
+        <w:rPr>
+          <w:rFonts w:ascii="Times New Roman" w:hAnsi="Times New Roman" w:cs="Times New Roman"/>
+        </w:rPr>
+        <w:t>Italy, Australia, United Kingdom, United States</w:t>
+      </w:r>
+      <w:r>
+        <w:rPr>
+          <w:rFonts w:ascii="Times New Roman" w:hAnsi="Times New Roman" w:cs="Times New Roman"/>
+        </w:rPr>
+        <w:t xml:space="preserve">), they find that </w:t>
+      </w:r>
+      <w:r>
+        <w:rPr>
+          <w:rFonts w:ascii="Times New Roman" w:hAnsi="Times New Roman" w:cs="Times New Roman"/>
+        </w:rPr>
+        <w:t>people who use social media for purposes other than news are exposed to significantly more online news sources, and the effect is str</w:t>
+      </w:r>
+      <w:r>
+        <w:rPr>
+          <w:rFonts w:ascii="Times New Roman" w:hAnsi="Times New Roman" w:cs="Times New Roman"/>
+        </w:rPr>
+        <w:t>on</w:t>
+      </w:r>
+      <w:r>
+        <w:rPr>
+          <w:rFonts w:ascii="Times New Roman" w:hAnsi="Times New Roman" w:cs="Times New Roman"/>
+        </w:rPr>
+        <w:t xml:space="preserve">ger among those with </w:t>
+      </w:r>
+      <w:r>
+        <w:rPr>
+          <w:rFonts w:ascii="Times New Roman" w:hAnsi="Times New Roman" w:cs="Times New Roman"/>
+        </w:rPr>
+        <w:t>lower levels</w:t>
+      </w:r>
+      <w:r>
+        <w:rPr>
+          <w:rFonts w:ascii="Times New Roman" w:hAnsi="Times New Roman" w:cs="Times New Roman"/>
+        </w:rPr>
+        <w:t xml:space="preserve"> of political interest. </w:t>
+      </w:r>
+      <w:r>
+        <w:rPr>
+          <w:rFonts w:ascii="Times New Roman" w:hAnsi="Times New Roman" w:cs="Times New Roman"/>
+        </w:rPr>
+        <w:t xml:space="preserve">In another cross-national sample, </w:t>
+      </w:r>
+      <w:r>
+        <w:rPr>
+          <w:rFonts w:ascii="Times New Roman" w:hAnsi="Times New Roman" w:cs="Times New Roman"/>
+        </w:rPr>
+        <w:t>semi-st</w:t>
+      </w:r>
+      <w:r>
+        <w:rPr>
+          <w:rFonts w:ascii="Times New Roman" w:hAnsi="Times New Roman" w:cs="Times New Roman"/>
+        </w:rPr>
+        <w:t>ructured interviews reveal that t</w:t>
+      </w:r>
+      <w:r>
+        <w:rPr>
+          <w:rFonts w:ascii="Times New Roman" w:hAnsi="Times New Roman" w:cs="Times New Roman"/>
+        </w:rPr>
+        <w:t>his effect is due</w:t>
+      </w:r>
+      <w:r>
+        <w:rPr>
+          <w:rFonts w:ascii="Times New Roman" w:hAnsi="Times New Roman" w:cs="Times New Roman"/>
+        </w:rPr>
+        <w:t>, at least</w:t>
+      </w:r>
+      <w:r>
+        <w:rPr>
+          <w:rFonts w:ascii="Times New Roman" w:hAnsi="Times New Roman" w:cs="Times New Roman"/>
+        </w:rPr>
+        <w:t xml:space="preserve"> in part</w:t>
+      </w:r>
+      <w:r>
+        <w:rPr>
+          <w:rFonts w:ascii="Times New Roman" w:hAnsi="Times New Roman" w:cs="Times New Roman"/>
+        </w:rPr>
+        <w:t>, to stumbling across topics of potential interest based on activities of others on the platform, thus pulling the otherwise disengaged into an information/engagement feedback loop (</w:t>
+      </w:r>
+      <w:proofErr w:type="spellStart"/>
+      <w:r>
+        <w:rPr>
+          <w:rFonts w:ascii="Times New Roman" w:hAnsi="Times New Roman" w:cs="Times New Roman"/>
+        </w:rPr>
+        <w:t>Mitchelstein</w:t>
+      </w:r>
+      <w:proofErr w:type="spellEnd"/>
+      <w:r>
+        <w:rPr>
+          <w:rFonts w:ascii="Times New Roman" w:hAnsi="Times New Roman" w:cs="Times New Roman"/>
+        </w:rPr>
+        <w:t xml:space="preserve"> et al., 2020). These findings qualify the nature of </w:t>
+      </w:r>
+      <w:proofErr w:type="spellStart"/>
+      <w:r>
+        <w:rPr>
+          <w:rFonts w:ascii="Times New Roman" w:hAnsi="Times New Roman" w:cs="Times New Roman"/>
+        </w:rPr>
+        <w:t>incidentality</w:t>
+      </w:r>
+      <w:proofErr w:type="spellEnd"/>
+      <w:r>
+        <w:rPr>
+          <w:rFonts w:ascii="Times New Roman" w:hAnsi="Times New Roman" w:cs="Times New Roman"/>
+        </w:rPr>
+        <w:t>, as dependent upon not only information heterogeneity—as traditionally theorized (</w:t>
+      </w:r>
+      <w:r>
+        <w:rPr>
+          <w:rFonts w:ascii="Times New Roman" w:hAnsi="Times New Roman" w:cs="Times New Roman"/>
+        </w:rPr>
+        <w:t>e.g., Tewksbury et al., 2001</w:t>
+      </w:r>
+      <w:r>
+        <w:rPr>
+          <w:rFonts w:ascii="Times New Roman" w:hAnsi="Times New Roman" w:cs="Times New Roman"/>
+        </w:rPr>
+        <w:t>)—but also network size and diversity</w:t>
+      </w:r>
+      <w:r>
+        <w:rPr>
+          <w:rFonts w:ascii="Times New Roman" w:hAnsi="Times New Roman" w:cs="Times New Roman"/>
+        </w:rPr>
+        <w:t xml:space="preserve">, as larger networks increase the chances of </w:t>
+      </w:r>
+      <w:r>
+        <w:rPr>
+          <w:rFonts w:ascii="Times New Roman" w:hAnsi="Times New Roman" w:cs="Times New Roman"/>
+        </w:rPr>
+        <w:t xml:space="preserve">both </w:t>
+      </w:r>
+      <w:r>
+        <w:rPr>
+          <w:rFonts w:ascii="Times New Roman" w:hAnsi="Times New Roman" w:cs="Times New Roman"/>
+        </w:rPr>
+        <w:t xml:space="preserve">incidental and purposeful news use (Barnidge, </w:t>
+      </w:r>
+      <w:r>
+        <w:rPr>
+          <w:rFonts w:ascii="Times New Roman" w:hAnsi="Times New Roman" w:cs="Times New Roman"/>
+        </w:rPr>
+        <w:t>2021</w:t>
+      </w:r>
+      <w:r>
+        <w:rPr>
+          <w:rFonts w:ascii="Times New Roman" w:hAnsi="Times New Roman" w:cs="Times New Roman"/>
+        </w:rPr>
+        <w:t>)</w:t>
+      </w:r>
+      <w:r>
+        <w:rPr>
+          <w:rFonts w:ascii="Times New Roman" w:hAnsi="Times New Roman" w:cs="Times New Roman"/>
+        </w:rPr>
+        <w:t>.</w:t>
       </w:r>
     </w:p>
     <w:p>
@@ -928,9 +1360,18 @@
           <w:rFonts w:ascii="Times New Roman" w:hAnsi="Times New Roman" w:cs="Times New Roman"/>
         </w:rPr>
       </w:pPr>
+      <w:r>
+        <w:rPr>
+          <w:rFonts w:ascii="Times New Roman" w:hAnsi="Times New Roman" w:cs="Times New Roman"/>
+        </w:rPr>
+        <w:lastRenderedPageBreak/>
+        <w:t xml:space="preserve">Second, </w:t>
+      </w:r>
     </w:p>
     <w:p>
       <w:pPr>
+        <w:spacing w:line="480" w:lineRule="auto"/>
+        <w:ind w:firstLine="720"/>
         <w:rPr>
           <w:rFonts w:ascii="Times New Roman" w:hAnsi="Times New Roman" w:cs="Times New Roman"/>
         </w:rPr>
@@ -977,19 +1418,6 @@
           <w:rFonts w:ascii="Times New Roman" w:hAnsi="Times New Roman" w:cs="Times New Roman"/>
         </w:rPr>
       </w:pPr>
-    </w:p>
-    <w:p>
-      <w:pPr>
-        <w:rPr>
-          <w:rFonts w:ascii="Times New Roman" w:hAnsi="Times New Roman" w:cs="Times New Roman"/>
-        </w:rPr>
-      </w:pPr>
-      <w:r>
-        <w:rPr>
-          <w:rFonts w:ascii="Times New Roman" w:hAnsi="Times New Roman" w:cs="Times New Roman"/>
-        </w:rPr>
-        <w:t>II. Stratificational effects – see NMS</w:t>
-      </w:r>
     </w:p>
     <w:p/>
     <w:sectPr>

</xml_diff>